<commit_message>
Created Edge and Vertex class
</commit_message>
<xml_diff>
--- a/Report/Final Report Draft.docx
+++ b/Report/Final Report Draft.docx
@@ -46,61 +46,82 @@
         <w:t>Implementation</w:t>
       </w:r>
     </w:p>
-    <w:p/>
-    <w:p>
-      <w:pPr>
-        <w:pStyle w:val="Heading1"/>
-      </w:pPr>
-      <w:r>
-        <w:t>Testing and Errors</w:t>
-      </w:r>
-    </w:p>
-    <w:p/>
-    <w:p>
-      <w:pPr>
-        <w:pStyle w:val="Heading1"/>
-      </w:pPr>
-      <w:r>
-        <w:t>Methodology</w:t>
-      </w:r>
-    </w:p>
-    <w:p/>
-    <w:p>
-      <w:pPr>
-        <w:pStyle w:val="Heading1"/>
-      </w:pPr>
-      <w:r>
-        <w:t>Research</w:t>
-      </w:r>
-    </w:p>
-    <w:p/>
-    <w:p>
-      <w:pPr>
-        <w:pStyle w:val="Heading1"/>
-      </w:pPr>
-      <w:r>
-        <w:t>Results</w:t>
-      </w:r>
-    </w:p>
-    <w:p/>
-    <w:p>
-      <w:pPr>
-        <w:pStyle w:val="Heading1"/>
-      </w:pPr>
-      <w:r>
-        <w:t>Future Development</w:t>
-      </w:r>
-    </w:p>
-    <w:p/>
-    <w:p>
-      <w:pPr>
-        <w:pStyle w:val="Heading1"/>
-      </w:pPr>
-      <w:r>
-        <w:t>Conclusion</w:t>
+    <w:p>
+      <w:r>
+        <w:t>The java implementation has been constructed using object-oriented programming (OOP). The variables for each class are private</w:t>
+      </w:r>
+      <w:r>
+        <w:t xml:space="preserve"> with setter and getters</w:t>
+      </w:r>
+      <w:r>
+        <w:t xml:space="preserve"> to incorporate encapsulation</w:t>
+      </w:r>
+      <w:r>
+        <w:t>.</w:t>
       </w:r>
       <w:bookmarkStart w:id="0" w:name="_GoBack"/>
       <w:bookmarkEnd w:id="0"/>
+    </w:p>
+    <w:p>
+      <w:r>
+        <w:t>The first stage of the implementation was to create an Edge Weighted Graph</w:t>
+      </w:r>
+      <w:r>
+        <w:t xml:space="preserve"> as a framework for the program. As the Edge Weighted Graph has </w:t>
+      </w:r>
+    </w:p>
+    <w:p>
+      <w:pPr>
+        <w:pStyle w:val="Heading1"/>
+      </w:pPr>
+      <w:r>
+        <w:t>Testing and Errors</w:t>
+      </w:r>
+    </w:p>
+    <w:p/>
+    <w:p>
+      <w:pPr>
+        <w:pStyle w:val="Heading1"/>
+      </w:pPr>
+      <w:r>
+        <w:t>Methodology</w:t>
+      </w:r>
+    </w:p>
+    <w:p/>
+    <w:p>
+      <w:pPr>
+        <w:pStyle w:val="Heading1"/>
+      </w:pPr>
+      <w:r>
+        <w:t>Research</w:t>
+      </w:r>
+    </w:p>
+    <w:p/>
+    <w:p>
+      <w:pPr>
+        <w:pStyle w:val="Heading1"/>
+      </w:pPr>
+      <w:r>
+        <w:t>Results</w:t>
+      </w:r>
+    </w:p>
+    <w:p/>
+    <w:p>
+      <w:pPr>
+        <w:pStyle w:val="Heading1"/>
+      </w:pPr>
+      <w:r>
+        <w:t>Future Development</w:t>
+      </w:r>
+    </w:p>
+    <w:p/>
+    <w:p>
+      <w:pPr>
+        <w:pStyle w:val="Heading1"/>
+      </w:pPr>
+      <w:r>
+        <w:t>Conclusion</w:t>
+      </w:r>
     </w:p>
     <w:sectPr>
       <w:pgSz w:w="11906" w:h="16838"/>

</xml_diff>

<commit_message>
New Test class and Skeletons
</commit_message>
<xml_diff>
--- a/Report/Final Report Draft.docx
+++ b/Report/Final Report Draft.docx
@@ -71,7 +71,15 @@
     </w:p>
     <w:p>
       <w:r>
-        <w:t>As this project aims to find a minimum tree of a graph it can be applied to any problem that can be represented as a graph and solved by finding the minimum spanning tree. This means that there are many applications for this in the field of computer science (Riaz, F. and Ali, K. 2011). However, this range of problems also falls within the scope of graph theory. Graph theory is a field of mathematics which uses edges and nodes to represent relationships between objects. The origins of graph theory can be traced back to the Seven Bridges of Konigsber</w:t>
+        <w:t>As this project aims to find a minimum tree of a graph it can be applied to any problem that can be represented as a graph and solved by finding the minimum spanning tree. This means that there are many applications for this in the field of computer science (</w:t>
+      </w:r>
+      <w:proofErr w:type="spellStart"/>
+      <w:r>
+        <w:t>Riaz</w:t>
+      </w:r>
+      <w:proofErr w:type="spellEnd"/>
+      <w:r>
+        <w:t>, F. and Ali, K. 2011). However, this range of problems also falls within the scope of graph theory. Graph theory is a field of mathematics which uses edges and nodes to represent relationships between objects. The origins of graph theory can be traced back to the Seven Bridges of Konigsber</w:t>
       </w:r>
       <w:r>
         <w:t>g problem 1735 (Newman, 2000). This</w:t>
@@ -240,16 +248,37 @@
           <w:numId w:val="2"/>
         </w:numPr>
       </w:pPr>
-      <w:r>
-        <w:t>HashSet&lt;Edge&gt; edges - A set of all edges that are attached to this vertex</w:t>
-      </w:r>
-    </w:p>
-    <w:p>
-      <w:r>
-        <w:t xml:space="preserve">Each new Vertex class is instantiated with a String variable as an argument. The constructor uses the String as the label for the class then creates a new HashSet&lt;Edge&gt;. A string has been used for the label to allow any character to denote the vertex. </w:t>
-      </w:r>
-      <w:r>
-        <w:t>The HashSet&lt;Edge&gt; has been implemented</w:t>
+      <w:proofErr w:type="spellStart"/>
+      <w:r>
+        <w:t>HashSet</w:t>
+      </w:r>
+      <w:proofErr w:type="spellEnd"/>
+      <w:r>
+        <w:t>&lt;Edge&gt; edges - A set of all edges that are attached to this vertex</w:t>
+      </w:r>
+    </w:p>
+    <w:p>
+      <w:r>
+        <w:t xml:space="preserve">Each new Vertex class is instantiated with a String variable as an argument. The constructor uses the String as the label for the class then creates a new </w:t>
+      </w:r>
+      <w:proofErr w:type="spellStart"/>
+      <w:r>
+        <w:t>HashSet</w:t>
+      </w:r>
+      <w:proofErr w:type="spellEnd"/>
+      <w:r>
+        <w:t xml:space="preserve">&lt;Edge&gt;. A string has been used for the label to allow any character to denote the vertex. </w:t>
+      </w:r>
+      <w:r>
+        <w:t xml:space="preserve">The </w:t>
+      </w:r>
+      <w:proofErr w:type="spellStart"/>
+      <w:r>
+        <w:t>HashSet</w:t>
+      </w:r>
+      <w:proofErr w:type="spellEnd"/>
+      <w:r>
+        <w:t>&lt;Edge&gt; has been implemented</w:t>
       </w:r>
       <w:r>
         <w:t xml:space="preserve"> </w:t>
@@ -294,7 +323,15 @@
         <w:t xml:space="preserve"> </w:t>
       </w:r>
       <w:r>
-        <w:t xml:space="preserve">This will help reduce the time taken for each traversal which is important as the method that will be used to check for loops when generating a new hypothesis and within Kruskal’s algorithm is the depth first </w:t>
+        <w:t xml:space="preserve">This will help reduce the time taken for each traversal which is important as the method that will be used to check for loops when generating a new hypothesis and within </w:t>
+      </w:r>
+      <w:proofErr w:type="spellStart"/>
+      <w:r>
+        <w:t>Kruskal’s</w:t>
+      </w:r>
+      <w:proofErr w:type="spellEnd"/>
+      <w:r>
+        <w:t xml:space="preserve"> algorithm is the depth first </w:t>
       </w:r>
       <w:r>
         <w:t xml:space="preserve">search </w:t>
@@ -305,10 +342,42 @@
     </w:p>
     <w:p>
       <w:r>
-        <w:t>For the vertex class the getter and setter are used to manipulate the HashSet&lt;Edge&gt; and to update and access the String variable. The methods that interact with the HashSet&lt;Edge&gt; are named add() and remove(). The add method takes an edge</w:t>
-      </w:r>
-      <w:r>
-        <w:t xml:space="preserve"> as an argument, then checks if an existing edge has the same connections. If an existing edge has the same connections it will not be added to prevent duplicate edges from occurring. Otherwise, the edge is added to the HashSet&lt;Edge&gt; thus connecting the vertex class to another vertex class within the graph.</w:t>
+        <w:t xml:space="preserve">For the vertex class the getter and setter are used to manipulate the </w:t>
+      </w:r>
+      <w:proofErr w:type="spellStart"/>
+      <w:r>
+        <w:t>HashSet</w:t>
+      </w:r>
+      <w:proofErr w:type="spellEnd"/>
+      <w:r>
+        <w:t xml:space="preserve">&lt;Edge&gt; and to update and access the String variable. The methods that interact with the </w:t>
+      </w:r>
+      <w:proofErr w:type="spellStart"/>
+      <w:r>
+        <w:t>HashSet</w:t>
+      </w:r>
+      <w:proofErr w:type="spellEnd"/>
+      <w:r>
+        <w:t xml:space="preserve">&lt;Edge&gt; are named </w:t>
+      </w:r>
+      <w:proofErr w:type="gramStart"/>
+      <w:r>
+        <w:t>add(</w:t>
+      </w:r>
+      <w:proofErr w:type="gramEnd"/>
+      <w:r>
+        <w:t>) and remove(). The add method takes an edge</w:t>
+      </w:r>
+      <w:r>
+        <w:t xml:space="preserve"> as an argument, then checks if an existing edge has the same connections. If an existing edge has the same connections it will not be added to prevent duplicate edges from occurring. Otherwise, the edge is added to the </w:t>
+      </w:r>
+      <w:proofErr w:type="spellStart"/>
+      <w:r>
+        <w:t>HashSet</w:t>
+      </w:r>
+      <w:proofErr w:type="spellEnd"/>
+      <w:r>
+        <w:t>&lt;Edge&gt; thus connecting the vertex class to another vertex class within the graph.</w:t>
       </w:r>
     </w:p>
     <w:p/>
@@ -455,13 +524,29 @@
     </w:p>
     <w:p>
       <w:r>
-        <w:t xml:space="preserve">A private method named initialize() </w:t>
-      </w:r>
-      <w:r>
-        <w:t>has been created which takes two vertex classes as an argument. The method calls the add</w:t>
-      </w:r>
-      <w:r>
-        <w:t>()</w:t>
+        <w:t xml:space="preserve">A private method named </w:t>
+      </w:r>
+      <w:proofErr w:type="gramStart"/>
+      <w:r>
+        <w:t>initialize(</w:t>
+      </w:r>
+      <w:proofErr w:type="gramEnd"/>
+      <w:r>
+        <w:t xml:space="preserve">) </w:t>
+      </w:r>
+      <w:r>
+        <w:t xml:space="preserve">has been created which takes two vertex classes as an argument. The method calls the </w:t>
+      </w:r>
+      <w:proofErr w:type="gramStart"/>
+      <w:r>
+        <w:t>add</w:t>
+      </w:r>
+      <w:r>
+        <w:t>(</w:t>
+      </w:r>
+      <w:proofErr w:type="gramEnd"/>
+      <w:r>
+        <w:t>)</w:t>
       </w:r>
       <w:r>
         <w:t xml:space="preserve"> method of each vertex class given to </w:t>
@@ -476,12 +561,33 @@
         <w:t>the edge sets of each vertex class.</w:t>
       </w:r>
       <w:r>
-        <w:t xml:space="preserve"> This method has been created private to enforce encapsulation as the initialize() method is only required within the edge class.</w:t>
-      </w:r>
-    </w:p>
-    <w:p>
-      <w:r>
-        <w:t>The Edge class has been given a special getter method to help with the traversal of the graph. The method is called getOther() and takes a vertex as an argument. The method will then check if the vertex is connected to the node</w:t>
+        <w:t xml:space="preserve"> This method has been created private to enforce encapsulation as the </w:t>
+      </w:r>
+      <w:proofErr w:type="gramStart"/>
+      <w:r>
+        <w:t>initialize(</w:t>
+      </w:r>
+      <w:proofErr w:type="gramEnd"/>
+      <w:r>
+        <w:t>) method is only required within the edge class.</w:t>
+      </w:r>
+    </w:p>
+    <w:p>
+      <w:r>
+        <w:t xml:space="preserve">The Edge class has been given a special getter method to help with the traversal of the graph. The method is called </w:t>
+      </w:r>
+      <w:proofErr w:type="spellStart"/>
+      <w:proofErr w:type="gramStart"/>
+      <w:r>
+        <w:t>getOther</w:t>
+      </w:r>
+      <w:proofErr w:type="spellEnd"/>
+      <w:r>
+        <w:t>(</w:t>
+      </w:r>
+      <w:proofErr w:type="gramEnd"/>
+      <w:r>
+        <w:t>) and takes a vertex as an argument. The method will then check if the vertex is connected to the node</w:t>
       </w:r>
       <w:r>
         <w:t>.</w:t>
@@ -955,8 +1061,6 @@
       <w:r>
         <w:t>very</w:t>
       </w:r>
-      <w:bookmarkStart w:id="0" w:name="_GoBack"/>
-      <w:bookmarkEnd w:id="0"/>
       <w:r>
         <w:t xml:space="preserve"> agent checks a random agent’s hypothesis</w:t>
       </w:r>
@@ -1020,11 +1124,10 @@
         </w:numPr>
       </w:pPr>
       <w:r>
-        <w:t xml:space="preserve">Are set to inactive </w:t>
-      </w:r>
-      <w:r>
-        <w:t>by default</w:t>
-      </w:r>
+        <w:t>Hypotheses are minimum spanning trees</w:t>
+      </w:r>
+      <w:bookmarkStart w:id="0" w:name="_GoBack"/>
+      <w:bookmarkEnd w:id="0"/>
     </w:p>
     <w:p>
       <w:pPr>
@@ -1035,6 +1138,24 @@
         </w:numPr>
       </w:pPr>
       <w:r>
+        <w:t>Agents are</w:t>
+      </w:r>
+      <w:r>
+        <w:t xml:space="preserve"> set to inactive </w:t>
+      </w:r>
+      <w:r>
+        <w:t>by default</w:t>
+      </w:r>
+    </w:p>
+    <w:p>
+      <w:pPr>
+        <w:pStyle w:val="ListParagraph"/>
+        <w:numPr>
+          <w:ilvl w:val="0"/>
+          <w:numId w:val="7"/>
+        </w:numPr>
+      </w:pPr>
+      <w:r>
         <w:t>Hypothesis must be accessible</w:t>
       </w:r>
       <w:r>
@@ -1048,7 +1169,25 @@
     </w:p>
     <w:p>
       <w:r>
-        <w:t>Error when preventing duplicate edges caused by vector.equals(otherVector) not recognising when the vector</w:t>
+        <w:t xml:space="preserve">Error when preventing duplicate edges caused by </w:t>
+      </w:r>
+      <w:proofErr w:type="spellStart"/>
+      <w:proofErr w:type="gramStart"/>
+      <w:r>
+        <w:t>vector.equals</w:t>
+      </w:r>
+      <w:proofErr w:type="spellEnd"/>
+      <w:r>
+        <w:t>(</w:t>
+      </w:r>
+      <w:proofErr w:type="spellStart"/>
+      <w:proofErr w:type="gramEnd"/>
+      <w:r>
+        <w:t>otherVector</w:t>
+      </w:r>
+      <w:proofErr w:type="spellEnd"/>
+      <w:r>
+        <w:t>) not recognising when the vector</w:t>
       </w:r>
       <w:r>
         <w:t>s are</w:t>
@@ -1151,6 +1290,7 @@
         </w:rPr>
         <w:t>Newman, J. (2000). </w:t>
       </w:r>
+      <w:proofErr w:type="gramStart"/>
       <w:r>
         <w:rPr>
           <w:rFonts w:ascii="Times New Roman" w:eastAsia="Times New Roman" w:hAnsi="Times New Roman" w:cs="Times New Roman"/>
@@ -1162,6 +1302,7 @@
         </w:rPr>
         <w:t>The world of mathematics.</w:t>
       </w:r>
+      <w:proofErr w:type="gramEnd"/>
       <w:r>
         <w:rPr>
           <w:rFonts w:ascii="Times New Roman" w:eastAsia="Times New Roman" w:hAnsi="Times New Roman" w:cs="Times New Roman"/>
@@ -1182,6 +1323,8 @@
           <w:lang w:eastAsia="en-GB"/>
         </w:rPr>
       </w:pPr>
+      <w:proofErr w:type="spellStart"/>
+      <w:proofErr w:type="gramStart"/>
       <w:r>
         <w:rPr>
           <w:rFonts w:ascii="Times New Roman" w:eastAsia="Times New Roman" w:hAnsi="Times New Roman" w:cs="Times New Roman"/>
@@ -1189,7 +1332,47 @@
           <w:szCs w:val="24"/>
           <w:lang w:eastAsia="en-GB"/>
         </w:rPr>
-        <w:t>Riaz, F. and Ali, K. (2011). Applications of Graph Theory in Computer Science. </w:t>
+        <w:t>Riaz</w:t>
+      </w:r>
+      <w:proofErr w:type="spellEnd"/>
+      <w:r>
+        <w:rPr>
+          <w:rFonts w:ascii="Times New Roman" w:eastAsia="Times New Roman" w:hAnsi="Times New Roman" w:cs="Times New Roman"/>
+          <w:sz w:val="24"/>
+          <w:szCs w:val="24"/>
+          <w:lang w:eastAsia="en-GB"/>
+        </w:rPr>
+        <w:t>, F. and Ali, K. (2011).</w:t>
+      </w:r>
+      <w:proofErr w:type="gramEnd"/>
+      <w:r>
+        <w:rPr>
+          <w:rFonts w:ascii="Times New Roman" w:eastAsia="Times New Roman" w:hAnsi="Times New Roman" w:cs="Times New Roman"/>
+          <w:sz w:val="24"/>
+          <w:szCs w:val="24"/>
+          <w:lang w:eastAsia="en-GB"/>
+        </w:rPr>
+        <w:t xml:space="preserve"> </w:t>
+      </w:r>
+      <w:proofErr w:type="gramStart"/>
+      <w:r>
+        <w:rPr>
+          <w:rFonts w:ascii="Times New Roman" w:eastAsia="Times New Roman" w:hAnsi="Times New Roman" w:cs="Times New Roman"/>
+          <w:sz w:val="24"/>
+          <w:szCs w:val="24"/>
+          <w:lang w:eastAsia="en-GB"/>
+        </w:rPr>
+        <w:t>Applications of Graph Theory in Computer Science.</w:t>
+      </w:r>
+      <w:proofErr w:type="gramEnd"/>
+      <w:r>
+        <w:rPr>
+          <w:rFonts w:ascii="Times New Roman" w:eastAsia="Times New Roman" w:hAnsi="Times New Roman" w:cs="Times New Roman"/>
+          <w:sz w:val="24"/>
+          <w:szCs w:val="24"/>
+          <w:lang w:eastAsia="en-GB"/>
+        </w:rPr>
+        <w:t> </w:t>
       </w:r>
       <w:r>
         <w:rPr>
@@ -1213,6 +1396,7 @@
           <w:lang w:eastAsia="en-GB"/>
         </w:rPr>
       </w:pPr>
+      <w:proofErr w:type="gramStart"/>
       <w:r>
         <w:rPr>
           <w:rFonts w:ascii="Times New Roman" w:eastAsia="Times New Roman" w:hAnsi="Times New Roman" w:cs="Times New Roman"/>
@@ -1220,7 +1404,17 @@
           <w:szCs w:val="24"/>
           <w:lang w:eastAsia="en-GB"/>
         </w:rPr>
-        <w:t>Wilson, R., James, W. and Lloyd, K. (1976). </w:t>
+        <w:t>Wilson, R., James, W. and Lloyd, K. (1976).</w:t>
+      </w:r>
+      <w:proofErr w:type="gramEnd"/>
+      <w:r>
+        <w:rPr>
+          <w:rFonts w:ascii="Times New Roman" w:eastAsia="Times New Roman" w:hAnsi="Times New Roman" w:cs="Times New Roman"/>
+          <w:sz w:val="24"/>
+          <w:szCs w:val="24"/>
+          <w:lang w:eastAsia="en-GB"/>
+        </w:rPr>
+        <w:t> </w:t>
       </w:r>
       <w:r>
         <w:rPr>

</xml_diff>

<commit_message>
Updated EWG_Test and SDS_Test
</commit_message>
<xml_diff>
--- a/Report/Final Report Draft.docx
+++ b/Report/Final Report Draft.docx
@@ -1024,7 +1024,13 @@
         </w:numPr>
       </w:pPr>
       <w:r>
-        <w:t>Hypotheses are minimum spanning trees</w:t>
+        <w:t xml:space="preserve">Hypotheses are </w:t>
+      </w:r>
+      <w:r>
+        <w:t>s</w:t>
+      </w:r>
+      <w:r>
+        <w:t>panning trees</w:t>
       </w:r>
     </w:p>
     <w:p>
@@ -1056,7 +1062,15 @@
         </w:numPr>
       </w:pPr>
       <w:r>
-        <w:t>Able to identify loops in graph</w:t>
+        <w:t xml:space="preserve">Able to identify </w:t>
+      </w:r>
+      <w:r>
+        <w:t>cycles</w:t>
+      </w:r>
+      <w:bookmarkStart w:id="0" w:name="_GoBack"/>
+      <w:bookmarkEnd w:id="0"/>
+      <w:r>
+        <w:t xml:space="preserve"> in graph</w:t>
       </w:r>
     </w:p>
     <w:p>
@@ -1068,7 +1082,10 @@
         </w:numPr>
       </w:pPr>
       <w:r>
-        <w:t>Able to identify MST</w:t>
+        <w:t xml:space="preserve">Able to identify </w:t>
+      </w:r>
+      <w:r>
+        <w:t>spanning trees</w:t>
       </w:r>
     </w:p>
     <w:p>
@@ -1082,8 +1099,6 @@
       <w:r>
         <w:t>Traversal is Depth First Search</w:t>
       </w:r>
-      <w:bookmarkStart w:id="0" w:name="_GoBack"/>
-      <w:bookmarkEnd w:id="0"/>
     </w:p>
     <w:p>
       <w:pPr>
@@ -1118,11 +1133,33 @@
     </w:p>
     <w:p/>
     <w:p>
+      <w:r>
+        <w:lastRenderedPageBreak/>
+        <w:t>Error with test for random hypothesis, was checking class EWG against class EWG which resulted in different EWG which had the same nodes and edges. Changed test to be based on the weight of the graphs.</w:t>
+      </w:r>
+      <w:r>
+        <w:t xml:space="preserve"> (Agent test)</w:t>
+      </w:r>
+    </w:p>
+    <w:p>
+      <w:r>
+        <w:t>Error when checking if a single node graph with no edges is a spanning tree, the result returned was true when it is supposed to be false</w:t>
+      </w:r>
+      <w:r>
+        <w:t>. Revised the if statement that set spanning tree check to true and added a condition for single node graphs as they will not be spanning trees or contain cycles due to</w:t>
+      </w:r>
+      <w:r>
+        <w:t xml:space="preserve"> the</w:t>
+      </w:r>
+      <w:r>
+        <w:t xml:space="preserve"> graph not allowing for self-looping vertices.</w:t>
+      </w:r>
+    </w:p>
+    <w:p>
       <w:pPr>
         <w:pStyle w:val="Heading1"/>
       </w:pPr>
       <w:r>
-        <w:lastRenderedPageBreak/>
         <w:t>Methodology</w:t>
       </w:r>
     </w:p>

</xml_diff>

<commit_message>
SDS Test class complete
</commit_message>
<xml_diff>
--- a/Report/Final Report Draft.docx
+++ b/Report/Final Report Draft.docx
@@ -1031,68 +1031,8 @@
       </w:r>
     </w:p>
     <w:p>
-      <w:r>
-        <w:t xml:space="preserve">Requirements for SDS </w:t>
-      </w:r>
-      <w:r>
-        <w:t>Diffusion</w:t>
-      </w:r>
-      <w:r>
-        <w:t xml:space="preserve"> phase:</w:t>
-      </w:r>
-    </w:p>
-    <w:p>
-      <w:pPr>
-        <w:pStyle w:val="ListParagraph"/>
-        <w:numPr>
-          <w:ilvl w:val="0"/>
-          <w:numId w:val="9"/>
-        </w:numPr>
-      </w:pPr>
-      <w:r>
-        <w:t>E</w:t>
-      </w:r>
-      <w:r>
-        <w:t>very</w:t>
-      </w:r>
-      <w:r>
-        <w:t xml:space="preserve"> agent checks a random agent’s hypothesis</w:t>
-      </w:r>
-    </w:p>
-    <w:p>
-      <w:pPr>
-        <w:pStyle w:val="ListParagraph"/>
-        <w:numPr>
-          <w:ilvl w:val="0"/>
-          <w:numId w:val="9"/>
-        </w:numPr>
-      </w:pPr>
-      <w:r>
-        <w:t>Agent</w:t>
-      </w:r>
-      <w:r>
-        <w:t xml:space="preserve">s copies </w:t>
-      </w:r>
-      <w:r>
-        <w:t>hypothesis</w:t>
-      </w:r>
-      <w:r>
-        <w:t xml:space="preserve"> if active agent selected</w:t>
-      </w:r>
-    </w:p>
-    <w:p>
-      <w:pPr>
-        <w:pStyle w:val="ListParagraph"/>
-        <w:numPr>
-          <w:ilvl w:val="0"/>
-          <w:numId w:val="9"/>
-        </w:numPr>
-      </w:pPr>
-      <w:r>
-        <w:t>Agents generate random hypothesis if inactive agents selected</w:t>
-      </w:r>
-    </w:p>
-    <w:p>
+      <w:bookmarkStart w:id="0" w:name="_GoBack"/>
+      <w:bookmarkEnd w:id="0"/>
       <w:r>
         <w:t>Requirements for Agents</w:t>
       </w:r>
@@ -1208,8 +1148,6 @@
       <w:pPr>
         <w:pStyle w:val="ListParagraph"/>
       </w:pPr>
-      <w:bookmarkStart w:id="0" w:name="_GoBack"/>
-      <w:bookmarkEnd w:id="0"/>
     </w:p>
     <w:p>
       <w:r>
@@ -1258,28 +1196,28 @@
     <w:p/>
     <w:p>
       <w:r>
+        <w:t xml:space="preserve">Error with test for random </w:t>
+      </w:r>
+      <w:proofErr w:type="gramStart"/>
+      <w:r>
+        <w:t>hypothesis,</w:t>
+      </w:r>
+      <w:proofErr w:type="gramEnd"/>
+      <w:r>
+        <w:t xml:space="preserve"> was checking class EWG against class EWG which resulted in different EWG which had the same nodes and edges. </w:t>
+      </w:r>
+      <w:proofErr w:type="gramStart"/>
+      <w:r>
+        <w:t>Changed test to be based on the weight of the graphs.</w:t>
+      </w:r>
+      <w:proofErr w:type="gramEnd"/>
+      <w:r>
+        <w:t xml:space="preserve"> (Agent test)</w:t>
+      </w:r>
+    </w:p>
+    <w:p>
+      <w:r>
         <w:lastRenderedPageBreak/>
-        <w:t xml:space="preserve">Error with test for random </w:t>
-      </w:r>
-      <w:proofErr w:type="gramStart"/>
-      <w:r>
-        <w:t>hypothesis,</w:t>
-      </w:r>
-      <w:proofErr w:type="gramEnd"/>
-      <w:r>
-        <w:t xml:space="preserve"> was checking class EWG against class EWG which resulted in different EWG which had the same nodes and edges. </w:t>
-      </w:r>
-      <w:proofErr w:type="gramStart"/>
-      <w:r>
-        <w:t>Changed test to be based on the weight of the graphs.</w:t>
-      </w:r>
-      <w:proofErr w:type="gramEnd"/>
-      <w:r>
-        <w:t xml:space="preserve"> (Agent test)</w:t>
-      </w:r>
-    </w:p>
-    <w:p>
-      <w:r>
         <w:t>Error when checking if a single node graph with no edges is a spanning tree, the result returned was true when it is supposed to be false</w:t>
       </w:r>
       <w:r>

</xml_diff>